<commit_message>
Correção do primeiro commit
</commit_message>
<xml_diff>
--- a/Exercicio (1).docx
+++ b/Exercicio (1).docx
@@ -162,6 +162,11 @@
       </w:r>
     </w:p>
     <w:p>
+      <w:pPr>
+        <w:rPr>
+          <w:b/>
+        </w:rPr>
+      </w:pPr>
       <w:r>
         <w:t>2 – Como atualizar um repositório local?</w:t>
       </w:r>
@@ -173,14 +178,14 @@
         <w:rPr>
           <w:b/>
         </w:rPr>
-        <w:t>Voce</w:t>
-      </w:r>
-      <w:proofErr w:type="spellEnd"/>
-      <w:r>
-        <w:rPr>
-          <w:b/>
-        </w:rPr>
-        <w:t xml:space="preserve"> pode usar o comando de “</w:t>
+        <w:t>Ultilize</w:t>
+      </w:r>
+      <w:proofErr w:type="spellEnd"/>
+      <w:r>
+        <w:rPr>
+          <w:b/>
+        </w:rPr>
+        <w:t xml:space="preserve"> o comando “</w:t>
       </w:r>
       <w:proofErr w:type="spellStart"/>
       <w:r>
@@ -197,124 +202,18 @@
         <w:t xml:space="preserve"> </w:t>
       </w:r>
       <w:proofErr w:type="spellStart"/>
-      <w:proofErr w:type="gramStart"/>
-      <w:r>
-        <w:rPr>
-          <w:b/>
-        </w:rPr>
-        <w:t>add</w:t>
-      </w:r>
-      <w:proofErr w:type="spellEnd"/>
-      <w:r>
-        <w:rPr>
-          <w:b/>
-        </w:rPr>
-        <w:t xml:space="preserve"> .</w:t>
-      </w:r>
-      <w:proofErr w:type="gramEnd"/>
-      <w:r>
-        <w:rPr>
-          <w:b/>
-        </w:rPr>
-        <w:t xml:space="preserve">” para adicionar todas as </w:t>
-      </w:r>
-      <w:proofErr w:type="spellStart"/>
-      <w:r>
-        <w:rPr>
-          <w:b/>
-        </w:rPr>
-        <w:t>atualizaçoes</w:t>
-      </w:r>
-      <w:proofErr w:type="spellEnd"/>
-      <w:r>
-        <w:rPr>
-          <w:b/>
-        </w:rPr>
-        <w:t xml:space="preserve"> para serem </w:t>
-      </w:r>
-      <w:proofErr w:type="spellStart"/>
-      <w:r>
-        <w:rPr>
-          <w:b/>
-        </w:rPr>
-        <w:t>comitadas</w:t>
-      </w:r>
-      <w:proofErr w:type="spellEnd"/>
-      <w:r>
-        <w:rPr>
-          <w:b/>
-        </w:rPr>
-        <w:t xml:space="preserve"> e depois de um </w:t>
-      </w:r>
-      <w:proofErr w:type="spellStart"/>
-      <w:r>
-        <w:rPr>
-          <w:b/>
-        </w:rPr>
-        <w:t>commit</w:t>
-      </w:r>
-      <w:proofErr w:type="spellEnd"/>
-      <w:r>
-        <w:rPr>
-          <w:b/>
-        </w:rPr>
-        <w:t>(“</w:t>
-      </w:r>
-      <w:proofErr w:type="spellStart"/>
-      <w:r>
-        <w:rPr>
-          <w:b/>
-        </w:rPr>
-        <w:t>git</w:t>
-      </w:r>
-      <w:proofErr w:type="spellEnd"/>
-      <w:r>
-        <w:rPr>
-          <w:b/>
-        </w:rPr>
-        <w:t xml:space="preserve"> </w:t>
-      </w:r>
-      <w:proofErr w:type="spellStart"/>
-      <w:r>
-        <w:rPr>
-          <w:b/>
-        </w:rPr>
-        <w:t>commit</w:t>
-      </w:r>
-      <w:proofErr w:type="spellEnd"/>
-      <w:r>
-        <w:rPr>
-          <w:b/>
-        </w:rPr>
-        <w:t xml:space="preserve"> –m “nome do </w:t>
-      </w:r>
-      <w:proofErr w:type="spellStart"/>
-      <w:r>
-        <w:rPr>
-          <w:b/>
-        </w:rPr>
-        <w:t>commit</w:t>
-      </w:r>
-      <w:proofErr w:type="spellEnd"/>
-      <w:r>
-        <w:rPr>
-          <w:b/>
-        </w:rPr>
-        <w:t xml:space="preserve">”), todas as </w:t>
-      </w:r>
-      <w:proofErr w:type="spellStart"/>
-      <w:r>
-        <w:rPr>
-          <w:b/>
-        </w:rPr>
-        <w:t>atualizaçoes</w:t>
-      </w:r>
-      <w:proofErr w:type="spellEnd"/>
-      <w:r>
-        <w:rPr>
-          <w:b/>
-        </w:rPr>
-        <w:t xml:space="preserve"> estarão feitas na maquina local.</w:t>
+      <w:r>
+        <w:rPr>
+          <w:b/>
+        </w:rPr>
+        <w:t>pull</w:t>
+      </w:r>
+      <w:proofErr w:type="spellEnd"/>
+      <w:r>
+        <w:rPr>
+          <w:b/>
+        </w:rPr>
+        <w:t>”.</w:t>
       </w:r>
     </w:p>
     <w:p>
@@ -329,19 +228,18 @@
       <w:r>
         <w:t xml:space="preserve">? </w:t>
       </w:r>
-      <w:bookmarkStart w:id="0" w:name="_GoBack"/>
-      <w:r>
-        <w:rPr>
-          <w:b/>
-        </w:rPr>
-        <w:t>Com o comando “</w:t>
-      </w:r>
-      <w:proofErr w:type="spellStart"/>
-      <w:r>
-        <w:rPr>
-          <w:b/>
-        </w:rPr>
-        <w:t>Git</w:t>
+      <w:r>
+        <w:rPr>
+          <w:b/>
+        </w:rPr>
+        <w:t>Com o “</w:t>
+      </w:r>
+      <w:proofErr w:type="spellStart"/>
+      <w:r>
+        <w:rPr>
+          <w:b/>
+        </w:rPr>
+        <w:t>git</w:t>
       </w:r>
       <w:proofErr w:type="spellEnd"/>
       <w:r>
@@ -390,23 +288,8 @@
         <w:rPr>
           <w:b/>
         </w:rPr>
-        <w:t xml:space="preserve">” que envia todas as </w:t>
-      </w:r>
-      <w:proofErr w:type="spellStart"/>
-      <w:r>
-        <w:rPr>
-          <w:b/>
-        </w:rPr>
-        <w:t>atualizaçaoes</w:t>
-      </w:r>
-      <w:proofErr w:type="spellEnd"/>
-      <w:r>
-        <w:rPr>
-          <w:b/>
-        </w:rPr>
-        <w:t xml:space="preserve"> para a origem do projeto.</w:t>
-      </w:r>
-      <w:bookmarkEnd w:id="0"/>
+        <w:t>”</w:t>
+      </w:r>
     </w:p>
     <w:p>
       <w:pPr>
@@ -513,6 +396,8 @@
         </w:rPr>
         <w:t>”.</w:t>
       </w:r>
+      <w:bookmarkStart w:id="0" w:name="_GoBack"/>
+      <w:bookmarkEnd w:id="0"/>
     </w:p>
     <w:p/>
     <w:p/>

</xml_diff>

<commit_message>
3 correção do exercicio final
</commit_message>
<xml_diff>
--- a/Exercicio (1).docx
+++ b/Exercicio (1).docx
@@ -226,7 +226,10 @@
       </w:r>
       <w:proofErr w:type="spellEnd"/>
       <w:r>
-        <w:t xml:space="preserve">? </w:t>
+        <w:t>?</w:t>
+      </w:r>
+      <w:r>
+        <w:t xml:space="preserve"> </w:t>
       </w:r>
       <w:r>
         <w:rPr>
@@ -274,16 +277,10 @@
         <w:rPr>
           <w:b/>
         </w:rPr>
-        <w:t xml:space="preserve"> </w:t>
-      </w:r>
-      <w:proofErr w:type="spellStart"/>
-      <w:r>
-        <w:rPr>
-          <w:b/>
-        </w:rPr>
-        <w:t>master</w:t>
-      </w:r>
-      <w:proofErr w:type="spellEnd"/>
+        <w:t xml:space="preserve"> Samira</w:t>
+      </w:r>
+      <w:bookmarkStart w:id="0" w:name="_GoBack"/>
+      <w:bookmarkEnd w:id="0"/>
       <w:r>
         <w:rPr>
           <w:b/>
@@ -396,8 +393,6 @@
         </w:rPr>
         <w:t>”.</w:t>
       </w:r>
-      <w:bookmarkStart w:id="0" w:name="_GoBack"/>
-      <w:bookmarkEnd w:id="0"/>
     </w:p>
     <w:p/>
     <w:p/>

</xml_diff>